<commit_message>
Hrvoje as author was added
</commit_message>
<xml_diff>
--- a/HOLLOS_et_al_RBBGCMuso_An_R_package_for_running_Biome-BGCMuSo_draft_04.docx
+++ b/HOLLOS_et_al_RBBGCMuso_An_R_package_for_running_Biome-BGCMuSo_draft_04.docx
@@ -267,6 +267,19 @@
       <w:r>
         <w:t xml:space="preserve">, </w:t>
       </w:r>
+      <w:proofErr w:type="spellStart"/>
+      <w:r>
+        <w:t>Hrvoje</w:t>
+      </w:r>
+      <w:proofErr w:type="spellEnd"/>
+      <w:r>
+        <w:t xml:space="preserve"> Marjanovic</w:t>
+      </w:r>
+      <w:bookmarkStart w:id="0" w:name="_GoBack"/>
+      <w:bookmarkEnd w:id="0"/>
+      <w:r>
+        <w:t xml:space="preserve">, </w:t>
+      </w:r>
       <w:r>
         <w:t xml:space="preserve">Laura </w:t>
       </w:r>
@@ -436,7 +449,14 @@
       </w:r>
       <w:r>
         <w:br/>
-        <w:t xml:space="preserve">end of </w:t>
+      </w:r>
+      <w:proofErr w:type="gramStart"/>
+      <w:r>
+        <w:t>end</w:t>
+      </w:r>
+      <w:proofErr w:type="gramEnd"/>
+      <w:r>
+        <w:t xml:space="preserve"> of </w:t>
       </w:r>
       <w:proofErr w:type="spellStart"/>
       <w:r>
@@ -562,14 +582,7 @@
       </w:r>
       <w:r>
         <w:br/>
-      </w:r>
-      <w:proofErr w:type="gramStart"/>
-      <w:r>
-        <w:t>mid</w:t>
-      </w:r>
-      <w:proofErr w:type="gramEnd"/>
-      <w:r>
-        <w:t xml:space="preserve"> August – </w:t>
+        <w:t xml:space="preserve">mid August – </w:t>
       </w:r>
       <w:proofErr w:type="spellStart"/>
       <w:r>
@@ -3572,8 +3585,6 @@
       <w:r>
         <w:t>Maša]</w:t>
       </w:r>
-      <w:bookmarkStart w:id="0" w:name="_GoBack"/>
-      <w:bookmarkEnd w:id="0"/>
     </w:p>
     <w:p/>
     <w:p/>

</xml_diff>

<commit_message>
Title changed for testing
</commit_message>
<xml_diff>
--- a/HOLLOS_et_al_RBBGCMuso_An_R_package_for_running_Biome-BGCMuSo_draft_04.docx
+++ b/HOLLOS_et_al_RBBGCMuso_An_R_package_for_running_Biome-BGCMuSo_draft_04.docx
@@ -169,6 +169,15 @@
         <w:t>Biome-BGCMuSo</w:t>
       </w:r>
       <w:proofErr w:type="spellEnd"/>
+      <w:r>
+        <w:rPr>
+          <w:sz w:val="28"/>
+          <w:szCs w:val="28"/>
+        </w:rPr>
+        <w:t xml:space="preserve"> –TESTING GITHUB</w:t>
+      </w:r>
+      <w:bookmarkStart w:id="0" w:name="_GoBack"/>
+      <w:bookmarkEnd w:id="0"/>
     </w:p>
     <w:p/>
     <w:p>
@@ -273,10 +282,13 @@
       </w:r>
       <w:proofErr w:type="spellEnd"/>
       <w:r>
-        <w:t xml:space="preserve"> Marjanovic</w:t>
-      </w:r>
-      <w:bookmarkStart w:id="0" w:name="_GoBack"/>
-      <w:bookmarkEnd w:id="0"/>
+        <w:t xml:space="preserve"> </w:t>
+      </w:r>
+      <w:proofErr w:type="spellStart"/>
+      <w:r>
+        <w:t>Marjanovic</w:t>
+      </w:r>
+      <w:proofErr w:type="spellEnd"/>
       <w:r>
         <w:t xml:space="preserve">, </w:t>
       </w:r>

</xml_diff>